<commit_message>
Update 28. Application - Posts.docx
</commit_message>
<xml_diff>
--- a/PHP with Laravel for beginners - Become a Master in Laravel/28. Application - Posts.docx
+++ b/PHP with Laravel for beginners - Become a Master in Laravel/28. Application - Posts.docx
@@ -3,6 +3,9 @@
 <w:document xmlns:wpc="http://schemas.microsoft.com/office/word/2010/wordprocessingCanvas" xmlns:mc="http://schemas.openxmlformats.org/markup-compatibility/2006" xmlns:o="urn:schemas-microsoft-com:office:office" xmlns:r="http://schemas.openxmlformats.org/officeDocument/2006/relationships" xmlns:m="http://schemas.openxmlformats.org/officeDocument/2006/math" xmlns:v="urn:schemas-microsoft-com:vml" xmlns:wp14="http://schemas.microsoft.com/office/word/2010/wordprocessingDrawing" xmlns:wp="http://schemas.openxmlformats.org/drawingml/2006/wordprocessingDrawing" xmlns:w10="urn:schemas-microsoft-com:office:word" xmlns:w="http://schemas.openxmlformats.org/wordprocessingml/2006/main" xmlns:w14="http://schemas.microsoft.com/office/word/2010/wordml" xmlns:w15="http://schemas.microsoft.com/office/word/2012/wordml" xmlns:wpg="http://schemas.microsoft.com/office/word/2010/wordprocessingGroup" xmlns:wpi="http://schemas.microsoft.com/office/word/2010/wordprocessingInk" xmlns:wne="http://schemas.microsoft.com/office/word/2006/wordml" xmlns:wps="http://schemas.microsoft.com/office/word/2010/wordprocessingShape" mc:Ignorable="w14 w15 wp14">
   <w:body>
     <w:p>
+      <w:r>
+        <w:t xml:space="preserve"> </w:t>
+      </w:r>
       <w:r>
         <w:t>1. Setting route files</w:t>
       </w:r>
@@ -352,14 +355,195 @@
     </w:p>
     <w:p>
       <w:r>
-        <w:t>6.</w:t>
-      </w:r>
+        <w:rPr>
+          <w:noProof/>
+        </w:rPr>
+        <w:drawing>
+          <wp:inline distT="0" distB="0" distL="0" distR="0" wp14:anchorId="1C409519" wp14:editId="797B8C10">
+            <wp:extent cx="5943600" cy="1196340"/>
+            <wp:effectExtent l="0" t="0" r="0" b="3810"/>
+            <wp:docPr id="11" name="Picture 11"/>
+            <wp:cNvGraphicFramePr>
+              <a:graphicFrameLocks xmlns:a="http://schemas.openxmlformats.org/drawingml/2006/main" noChangeAspect="1"/>
+            </wp:cNvGraphicFramePr>
+            <a:graphic xmlns:a="http://schemas.openxmlformats.org/drawingml/2006/main">
+              <a:graphicData uri="http://schemas.openxmlformats.org/drawingml/2006/picture">
+                <pic:pic xmlns:pic="http://schemas.openxmlformats.org/drawingml/2006/picture">
+                  <pic:nvPicPr>
+                    <pic:cNvPr id="1" name=""/>
+                    <pic:cNvPicPr/>
+                  </pic:nvPicPr>
+                  <pic:blipFill>
+                    <a:blip r:embed="rId11"/>
+                    <a:stretch>
+                      <a:fillRect/>
+                    </a:stretch>
+                  </pic:blipFill>
+                  <pic:spPr>
+                    <a:xfrm>
+                      <a:off x="0" y="0"/>
+                      <a:ext cx="5943600" cy="1196340"/>
+                    </a:xfrm>
+                    <a:prstGeom prst="rect">
+                      <a:avLst/>
+                    </a:prstGeom>
+                  </pic:spPr>
+                </pic:pic>
+              </a:graphicData>
+            </a:graphic>
+          </wp:inline>
+        </w:drawing>
+      </w:r>
+    </w:p>
+    <w:p>
+      <w:r>
+        <w:t>Dùng list</w:t>
+      </w:r>
+    </w:p>
+    <w:p>
+      <w:r>
+        <w:rPr>
+          <w:noProof/>
+        </w:rPr>
+        <w:drawing>
+          <wp:inline distT="0" distB="0" distL="0" distR="0" wp14:anchorId="6CA20821" wp14:editId="6990A77A">
+            <wp:extent cx="5943600" cy="476885"/>
+            <wp:effectExtent l="0" t="0" r="0" b="0"/>
+            <wp:docPr id="13" name="Picture 13"/>
+            <wp:cNvGraphicFramePr>
+              <a:graphicFrameLocks xmlns:a="http://schemas.openxmlformats.org/drawingml/2006/main" noChangeAspect="1"/>
+            </wp:cNvGraphicFramePr>
+            <a:graphic xmlns:a="http://schemas.openxmlformats.org/drawingml/2006/main">
+              <a:graphicData uri="http://schemas.openxmlformats.org/drawingml/2006/picture">
+                <pic:pic xmlns:pic="http://schemas.openxmlformats.org/drawingml/2006/picture">
+                  <pic:nvPicPr>
+                    <pic:cNvPr id="1" name=""/>
+                    <pic:cNvPicPr/>
+                  </pic:nvPicPr>
+                  <pic:blipFill>
+                    <a:blip r:embed="rId12"/>
+                    <a:stretch>
+                      <a:fillRect/>
+                    </a:stretch>
+                  </pic:blipFill>
+                  <pic:spPr>
+                    <a:xfrm>
+                      <a:off x="0" y="0"/>
+                      <a:ext cx="5943600" cy="476885"/>
+                    </a:xfrm>
+                    <a:prstGeom prst="rect">
+                      <a:avLst/>
+                    </a:prstGeom>
+                  </pic:spPr>
+                </pic:pic>
+              </a:graphicData>
+            </a:graphic>
+          </wp:inline>
+        </w:drawing>
+      </w:r>
+    </w:p>
+    <w:p>
+      <w:r>
+        <w:t>whereId</w:t>
+      </w:r>
+    </w:p>
+    <w:p>
+      <w:r>
+        <w:rPr>
+          <w:noProof/>
+        </w:rPr>
+        <w:drawing>
+          <wp:inline distT="0" distB="0" distL="0" distR="0" wp14:anchorId="427E2495" wp14:editId="2CCC677C">
+            <wp:extent cx="4781550" cy="333375"/>
+            <wp:effectExtent l="0" t="0" r="0" b="9525"/>
+            <wp:docPr id="14" name="Picture 14"/>
+            <wp:cNvGraphicFramePr>
+              <a:graphicFrameLocks xmlns:a="http://schemas.openxmlformats.org/drawingml/2006/main" noChangeAspect="1"/>
+            </wp:cNvGraphicFramePr>
+            <a:graphic xmlns:a="http://schemas.openxmlformats.org/drawingml/2006/main">
+              <a:graphicData uri="http://schemas.openxmlformats.org/drawingml/2006/picture">
+                <pic:pic xmlns:pic="http://schemas.openxmlformats.org/drawingml/2006/picture">
+                  <pic:nvPicPr>
+                    <pic:cNvPr id="1" name=""/>
+                    <pic:cNvPicPr/>
+                  </pic:nvPicPr>
+                  <pic:blipFill>
+                    <a:blip r:embed="rId13"/>
+                    <a:stretch>
+                      <a:fillRect/>
+                    </a:stretch>
+                  </pic:blipFill>
+                  <pic:spPr>
+                    <a:xfrm>
+                      <a:off x="0" y="0"/>
+                      <a:ext cx="4781550" cy="333375"/>
+                    </a:xfrm>
+                    <a:prstGeom prst="rect">
+                      <a:avLst/>
+                    </a:prstGeom>
+                  </pic:spPr>
+                </pic:pic>
+              </a:graphicData>
+            </a:graphic>
+          </wp:inline>
+        </w:drawing>
+      </w:r>
+      <w:r>
+        <w:rPr>
+          <w:noProof/>
+        </w:rPr>
+        <w:drawing>
+          <wp:inline distT="0" distB="0" distL="0" distR="0" wp14:anchorId="44D52BA0" wp14:editId="6EEE4BD1">
+            <wp:extent cx="992920" cy="363003"/>
+            <wp:effectExtent l="0" t="0" r="0" b="0"/>
+            <wp:docPr id="15" name="Picture 15"/>
+            <wp:cNvGraphicFramePr>
+              <a:graphicFrameLocks xmlns:a="http://schemas.openxmlformats.org/drawingml/2006/main" noChangeAspect="1"/>
+            </wp:cNvGraphicFramePr>
+            <a:graphic xmlns:a="http://schemas.openxmlformats.org/drawingml/2006/main">
+              <a:graphicData uri="http://schemas.openxmlformats.org/drawingml/2006/picture">
+                <pic:pic xmlns:pic="http://schemas.openxmlformats.org/drawingml/2006/picture">
+                  <pic:nvPicPr>
+                    <pic:cNvPr id="1" name=""/>
+                    <pic:cNvPicPr/>
+                  </pic:nvPicPr>
+                  <pic:blipFill>
+                    <a:blip r:embed="rId14"/>
+                    <a:stretch>
+                      <a:fillRect/>
+                    </a:stretch>
+                  </pic:blipFill>
+                  <pic:spPr>
+                    <a:xfrm>
+                      <a:off x="0" y="0"/>
+                      <a:ext cx="1011500" cy="369796"/>
+                    </a:xfrm>
+                    <a:prstGeom prst="rect">
+                      <a:avLst/>
+                    </a:prstGeom>
+                  </pic:spPr>
+                </pic:pic>
+              </a:graphicData>
+            </a:graphic>
+          </wp:inline>
+        </w:drawing>
+      </w:r>
+    </w:p>
+    <w:p>
+      <w:r>
+        <w:t>Chỉ hiển thị 7 ký tự nếu quá dài hiện …</w:t>
+      </w:r>
+    </w:p>
+    <w:p>
+      <w:r>
+        <w:t>19</w:t>
+      </w:r>
+    </w:p>
+    <w:p>
       <w:bookmarkStart w:id="0" w:name="_GoBack"/>
       <w:bookmarkEnd w:id="0"/>
-      <w:r>
-        <w:t xml:space="preserve"> </w:t>
-      </w:r>
-    </w:p>
+    </w:p>
+    <w:p/>
     <w:sectPr>
       <w:pgSz w:w="12240" w:h="15840"/>
       <w:pgMar w:top="1440" w:right="1440" w:bottom="1440" w:left="1440" w:header="720" w:footer="720" w:gutter="0"/>

</xml_diff>